<commit_message>
adicionando o artefato 23
</commit_message>
<xml_diff>
--- a/22 - Requisitos do Sistema (SSS).docx
+++ b/22 - Requisitos do Sistema (SSS).docx
@@ -59,56 +59,24 @@
           <w:sz w:val="24"/>
           <w:szCs w:val="24"/>
         </w:rPr>
-        <w:t xml:space="preserve">SSS-0002 - Caso o cliente não tenha um cadastro ativo o sistema DEVE possibilitar a efetuação do cadastro com informações cruciais do cliente em questão. CPF, </w:t>
-      </w:r>
-      <w:r>
-        <w:rPr>
-          <w:rFonts w:ascii="Arial" w:hAnsi="Arial" w:cs="Arial"/>
-          <w:sz w:val="24"/>
-          <w:szCs w:val="24"/>
-        </w:rPr>
-        <w:t>E-mail</w:t>
-      </w:r>
-      <w:r>
-        <w:rPr>
-          <w:rFonts w:ascii="Arial" w:hAnsi="Arial" w:cs="Arial"/>
-          <w:sz w:val="24"/>
-          <w:szCs w:val="24"/>
-        </w:rPr>
-        <w:t>, Endereço e uma senha de acesso.</w:t>
-      </w:r>
-    </w:p>
-    <w:p>
-      <w:pPr>
-        <w:rPr>
-          <w:rFonts w:ascii="Arial" w:hAnsi="Arial" w:cs="Arial"/>
-          <w:sz w:val="24"/>
-          <w:szCs w:val="24"/>
-        </w:rPr>
-      </w:pPr>
-      <w:r>
-        <w:rPr>
-          <w:rFonts w:ascii="Arial" w:hAnsi="Arial" w:cs="Arial"/>
-          <w:sz w:val="24"/>
-          <w:szCs w:val="24"/>
-        </w:rPr>
-        <w:t xml:space="preserve">SSS-0003 - O sistema DEVE possibilitar a </w:t>
-      </w:r>
-      <w:r>
-        <w:rPr>
-          <w:rFonts w:ascii="Arial" w:hAnsi="Arial" w:cs="Arial"/>
-          <w:sz w:val="24"/>
-          <w:szCs w:val="24"/>
-        </w:rPr>
-        <w:t>efetuação</w:t>
-      </w:r>
-      <w:r>
-        <w:rPr>
-          <w:rFonts w:ascii="Arial" w:hAnsi="Arial" w:cs="Arial"/>
-          <w:sz w:val="24"/>
-          <w:szCs w:val="24"/>
-        </w:rPr>
-        <w:t xml:space="preserve"> de compras a partir de produtos em estoque e cadastro ativo do cliente em questão.</w:t>
+        <w:t>SSS-0002 - Caso o cliente não tenha um cadastro ativo o sistema DEVE possibilitar a efetuação do cadastro com informações cruciais do cliente em questão. CPF, E-mail, Endereço e uma senha de acesso.</w:t>
+      </w:r>
+    </w:p>
+    <w:p>
+      <w:pPr>
+        <w:rPr>
+          <w:rFonts w:ascii="Arial" w:hAnsi="Arial" w:cs="Arial"/>
+          <w:sz w:val="24"/>
+          <w:szCs w:val="24"/>
+        </w:rPr>
+      </w:pPr>
+      <w:r>
+        <w:rPr>
+          <w:rFonts w:ascii="Arial" w:hAnsi="Arial" w:cs="Arial"/>
+          <w:sz w:val="24"/>
+          <w:szCs w:val="24"/>
+        </w:rPr>
+        <w:t>SSS-0003 - O sistema DEVE possibilitar a efetuação de compras a partir de produtos em estoque e cadastro ativo do cliente em questão.</w:t>
       </w:r>
     </w:p>
     <w:p>
@@ -176,23 +144,7 @@
           <w:sz w:val="24"/>
           <w:szCs w:val="24"/>
         </w:rPr>
-        <w:t xml:space="preserve">SSS-0007 - O sistema DEVE </w:t>
-      </w:r>
-      <w:r>
-        <w:rPr>
-          <w:rFonts w:ascii="Arial" w:hAnsi="Arial" w:cs="Arial"/>
-          <w:sz w:val="24"/>
-          <w:szCs w:val="24"/>
-        </w:rPr>
-        <w:t>disponibilizar</w:t>
-      </w:r>
-      <w:r>
-        <w:rPr>
-          <w:rFonts w:ascii="Arial" w:hAnsi="Arial" w:cs="Arial"/>
-          <w:sz w:val="24"/>
-          <w:szCs w:val="24"/>
-        </w:rPr>
-        <w:t xml:space="preserve"> a possibilidade de cancelamento do pedido antes da nota fisca</w:t>
+        <w:t>SSS-0007 - O sistema DEVE disponibilizar a possibilidade de cancelamento do pedido antes da nota fisca</w:t>
       </w:r>
       <w:r>
         <w:rPr>
@@ -225,40 +177,48 @@
           <w:sz w:val="24"/>
           <w:szCs w:val="24"/>
         </w:rPr>
-        <w:t xml:space="preserve">SSS-0008 - O sistema DEVE disponibilizar todo o </w:t>
-      </w:r>
-      <w:r>
-        <w:rPr>
-          <w:rFonts w:ascii="Arial" w:hAnsi="Arial" w:cs="Arial"/>
-          <w:sz w:val="24"/>
-          <w:szCs w:val="24"/>
-        </w:rPr>
-        <w:t>catálogo</w:t>
-      </w:r>
-      <w:r>
-        <w:rPr>
-          <w:rFonts w:ascii="Arial" w:hAnsi="Arial" w:cs="Arial"/>
-          <w:sz w:val="24"/>
-          <w:szCs w:val="24"/>
-        </w:rPr>
-        <w:t xml:space="preserve"> de produtos do sistema.</w:t>
-      </w:r>
-    </w:p>
-    <w:p>
-      <w:pPr>
-        <w:rPr>
-          <w:rFonts w:ascii="Arial" w:hAnsi="Arial" w:cs="Arial"/>
-          <w:sz w:val="24"/>
-          <w:szCs w:val="24"/>
-        </w:rPr>
-      </w:pPr>
-      <w:r>
-        <w:rPr>
-          <w:rFonts w:ascii="Arial" w:hAnsi="Arial" w:cs="Arial"/>
-          <w:sz w:val="24"/>
-          <w:szCs w:val="24"/>
-        </w:rPr>
-        <w:t>SSS-0009 - O sistema DEVE disponibilizar a exclusão do cadastro caso desejar.</w:t>
+        <w:t>SSS-0008 - O sistema DEVE disponibilizar todo o catálogo de produtos do sistema.</w:t>
+      </w:r>
+    </w:p>
+    <w:p>
+      <w:pPr>
+        <w:rPr>
+          <w:rFonts w:ascii="Arial" w:hAnsi="Arial" w:cs="Arial"/>
+          <w:sz w:val="24"/>
+          <w:szCs w:val="24"/>
+        </w:rPr>
+      </w:pPr>
+      <w:r>
+        <w:rPr>
+          <w:rFonts w:ascii="Arial" w:hAnsi="Arial" w:cs="Arial"/>
+          <w:sz w:val="24"/>
+          <w:szCs w:val="24"/>
+        </w:rPr>
+        <w:t>SSS-0009 - O sistema DEVE disponibilizar a exclusão do cadastro</w:t>
+      </w:r>
+      <w:r>
+        <w:rPr>
+          <w:rFonts w:ascii="Arial" w:hAnsi="Arial" w:cs="Arial"/>
+          <w:sz w:val="24"/>
+          <w:szCs w:val="24"/>
+        </w:rPr>
+        <w:t xml:space="preserve"> </w:t>
+      </w:r>
+      <w:r>
+        <w:rPr>
+          <w:rFonts w:ascii="Arial" w:hAnsi="Arial" w:cs="Arial"/>
+          <w:sz w:val="24"/>
+          <w:szCs w:val="24"/>
+        </w:rPr>
+        <w:t>do usuário</w:t>
+      </w:r>
+      <w:r>
+        <w:rPr>
+          <w:rFonts w:ascii="Arial" w:hAnsi="Arial" w:cs="Arial"/>
+          <w:sz w:val="24"/>
+          <w:szCs w:val="24"/>
+        </w:rPr>
+        <w:t xml:space="preserve"> caso desejar.</w:t>
       </w:r>
     </w:p>
     <w:p>
@@ -512,23 +472,7 @@
           <w:sz w:val="24"/>
           <w:szCs w:val="24"/>
         </w:rPr>
-        <w:t>SSS-001</w:t>
-      </w:r>
-      <w:r>
-        <w:rPr>
-          <w:rFonts w:ascii="Arial" w:hAnsi="Arial" w:cs="Arial"/>
-          <w:sz w:val="24"/>
-          <w:szCs w:val="24"/>
-        </w:rPr>
-        <w:t>5</w:t>
-      </w:r>
-      <w:r>
-        <w:rPr>
-          <w:rFonts w:ascii="Arial" w:hAnsi="Arial" w:cs="Arial"/>
-          <w:sz w:val="24"/>
-          <w:szCs w:val="24"/>
-        </w:rPr>
-        <w:t xml:space="preserve"> - </w:t>
+        <w:t xml:space="preserve">SSS-0015 - </w:t>
       </w:r>
       <w:r>
         <w:rPr>

</xml_diff>